<commit_message>
added final sprint to process report, made the bulk upload for the automatic scheduler faster
</commit_message>
<xml_diff>
--- a/Documentation and misc/Sprint 4/Sprint 4 Documentation.docx
+++ b/Documentation and misc/Sprint 4/Sprint 4 Documentation.docx
@@ -1707,6 +1707,7 @@
         </w:rPr>
         <w:t xml:space="preserve"> </w:t>
       </w:r>
+      <w:bookmarkStart w:id="16" w:name="_Hlk106198555"/>
       <w:r>
         <w:rPr>
           <w:sz w:val="24"/>
@@ -1721,7 +1722,7 @@
           <w:szCs w:val="24"/>
           <w:lang w:val="en-US"/>
         </w:rPr>
-        <w:t>3</w:t>
+        <w:t>4</w:t>
       </w:r>
       <w:r>
         <w:rPr>
@@ -1884,6 +1885,7 @@
         <w:t>Tudor</w:t>
       </w:r>
     </w:p>
+    <w:bookmarkEnd w:id="16"/>
     <w:p>
       <w:pPr>
         <w:rPr>
@@ -1900,16 +1902,16 @@
           <w:lang w:val="en-US"/>
         </w:rPr>
       </w:pPr>
-      <w:bookmarkStart w:id="16" w:name="_Toc104217266"/>
-      <w:bookmarkStart w:id="17" w:name="_Toc105508354"/>
+      <w:bookmarkStart w:id="17" w:name="_Toc104217266"/>
+      <w:bookmarkStart w:id="18" w:name="_Toc105508354"/>
       <w:r>
         <w:rPr>
           <w:lang w:val="en-US"/>
         </w:rPr>
         <w:t>Use cases</w:t>
       </w:r>
-      <w:bookmarkEnd w:id="16"/>
       <w:bookmarkEnd w:id="17"/>
+      <w:bookmarkEnd w:id="18"/>
     </w:p>
     <w:p>
       <w:pPr>
@@ -1944,8 +1946,8 @@
           <w:lang w:val="en-US"/>
         </w:rPr>
       </w:pPr>
-      <w:bookmarkStart w:id="18" w:name="_Toc104217268"/>
-      <w:bookmarkStart w:id="19" w:name="_Toc105508355"/>
+      <w:bookmarkStart w:id="19" w:name="_Toc104217268"/>
+      <w:bookmarkStart w:id="20" w:name="_Toc105508355"/>
       <w:r>
         <w:rPr>
           <w:rFonts w:ascii="Calibri" w:eastAsia="Times New Roman" w:hAnsi="Calibri" w:cs="Times New Roman"/>
@@ -1956,7 +1958,7 @@
         </w:rPr>
         <w:t>UC-</w:t>
       </w:r>
-      <w:bookmarkEnd w:id="18"/>
+      <w:bookmarkEnd w:id="19"/>
       <w:r>
         <w:rPr>
           <w:rFonts w:ascii="Calibri" w:eastAsia="Times New Roman" w:hAnsi="Calibri" w:cs="Times New Roman"/>
@@ -1967,7 +1969,7 @@
         </w:rPr>
         <w:t>30</w:t>
       </w:r>
-      <w:bookmarkEnd w:id="19"/>
+      <w:bookmarkEnd w:id="20"/>
       <w:r>
         <w:rPr>
           <w:rFonts w:ascii="Calibri" w:eastAsia="Times New Roman" w:hAnsi="Calibri" w:cs="Times New Roman"/>
@@ -2004,7 +2006,7 @@
         </w:rPr>
         <w:t xml:space="preserve">Use Case: </w:t>
       </w:r>
-      <w:bookmarkStart w:id="20" w:name="_Hlk105506498"/>
+      <w:bookmarkStart w:id="21" w:name="_Hlk105506498"/>
       <w:r>
         <w:rPr>
           <w:sz w:val="24"/>
@@ -2013,7 +2015,7 @@
         </w:rPr>
         <w:t>Using advanced sales filters</w:t>
       </w:r>
-      <w:bookmarkEnd w:id="20"/>
+      <w:bookmarkEnd w:id="21"/>
     </w:p>
     <w:p>
       <w:pPr>
@@ -2244,9 +2246,9 @@
           <w:lang w:val="en-US"/>
         </w:rPr>
       </w:pPr>
-      <w:bookmarkStart w:id="21" w:name="_Toc103509285"/>
-      <w:bookmarkStart w:id="22" w:name="_Toc104217269"/>
-      <w:bookmarkStart w:id="23" w:name="_Toc105508356"/>
+      <w:bookmarkStart w:id="22" w:name="_Toc103509285"/>
+      <w:bookmarkStart w:id="23" w:name="_Toc104217269"/>
+      <w:bookmarkStart w:id="24" w:name="_Toc105508356"/>
       <w:r>
         <w:rPr>
           <w:sz w:val="32"/>
@@ -2288,9 +2290,9 @@
         </w:rPr>
         <w:t>Plan</w:t>
       </w:r>
-      <w:bookmarkEnd w:id="21"/>
       <w:bookmarkEnd w:id="22"/>
       <w:bookmarkEnd w:id="23"/>
+      <w:bookmarkEnd w:id="24"/>
     </w:p>
     <w:p>
       <w:pPr>
@@ -2310,8 +2312,8 @@
           <w:lang w:val="en-US"/>
         </w:rPr>
       </w:pPr>
-      <w:bookmarkStart w:id="24" w:name="_Toc104217270"/>
-      <w:bookmarkStart w:id="25" w:name="_Toc105508357"/>
+      <w:bookmarkStart w:id="25" w:name="_Toc104217270"/>
+      <w:bookmarkStart w:id="26" w:name="_Toc105508357"/>
       <w:r>
         <w:rPr>
           <w:sz w:val="22"/>
@@ -2320,8 +2322,8 @@
         </w:rPr>
         <w:t>Introduction</w:t>
       </w:r>
-      <w:bookmarkEnd w:id="24"/>
       <w:bookmarkEnd w:id="25"/>
+      <w:bookmarkEnd w:id="26"/>
     </w:p>
     <w:p>
       <w:pPr>
@@ -2409,8 +2411,8 @@
           <w:lang w:val="en-US"/>
         </w:rPr>
       </w:pPr>
-      <w:bookmarkStart w:id="26" w:name="_Toc104217271"/>
-      <w:bookmarkStart w:id="27" w:name="_Toc105508358"/>
+      <w:bookmarkStart w:id="27" w:name="_Toc104217271"/>
+      <w:bookmarkStart w:id="28" w:name="_Toc105508358"/>
       <w:r>
         <w:rPr>
           <w:sz w:val="22"/>
@@ -2433,8 +2435,8 @@
         </w:rPr>
         <w:t>use case</w:t>
       </w:r>
-      <w:bookmarkEnd w:id="26"/>
       <w:bookmarkEnd w:id="27"/>
+      <w:bookmarkEnd w:id="28"/>
     </w:p>
     <w:p>
       <w:pPr>
@@ -2457,24 +2459,24 @@
           <w:lang w:val="en-US"/>
         </w:rPr>
       </w:pPr>
-      <w:bookmarkStart w:id="28" w:name="_Toc103509286"/>
-      <w:bookmarkStart w:id="29" w:name="_Toc104217272"/>
-      <w:bookmarkStart w:id="30" w:name="_Toc105508359"/>
+      <w:bookmarkStart w:id="29" w:name="_Toc103509286"/>
+      <w:bookmarkStart w:id="30" w:name="_Toc104217272"/>
+      <w:bookmarkStart w:id="31" w:name="_Toc105508359"/>
       <w:r>
         <w:rPr>
           <w:lang w:val="en-US"/>
         </w:rPr>
         <w:t xml:space="preserve">UC-30: </w:t>
       </w:r>
-      <w:bookmarkEnd w:id="28"/>
       <w:bookmarkEnd w:id="29"/>
+      <w:bookmarkEnd w:id="30"/>
       <w:r>
         <w:rPr>
           <w:lang w:val="en-US"/>
         </w:rPr>
         <w:t>Using advanced sales filters</w:t>
       </w:r>
-      <w:bookmarkEnd w:id="30"/>
+      <w:bookmarkEnd w:id="31"/>
     </w:p>
     <w:tbl>
       <w:tblPr>
@@ -2788,8 +2790,8 @@
           <w:lang w:val="en-US"/>
         </w:rPr>
       </w:pPr>
-      <w:bookmarkStart w:id="31" w:name="_Toc105508360"/>
-      <w:bookmarkStart w:id="32" w:name="_Hlk105508399"/>
+      <w:bookmarkStart w:id="32" w:name="_Toc105508360"/>
+      <w:bookmarkStart w:id="33" w:name="_Hlk105508399"/>
       <w:r>
         <w:rPr>
           <w:sz w:val="22"/>
@@ -2807,9 +2809,9 @@
         </w:rPr>
         <w:t>report</w:t>
       </w:r>
-      <w:bookmarkEnd w:id="31"/>
-    </w:p>
-    <w:bookmarkEnd w:id="32"/>
+      <w:bookmarkEnd w:id="32"/>
+    </w:p>
+    <w:bookmarkEnd w:id="33"/>
     <w:p>
       <w:pPr>
         <w:rPr>
@@ -2823,7 +2825,7 @@
       <w:pPr>
         <w:pStyle w:val="TOCHeading"/>
       </w:pPr>
-      <w:bookmarkStart w:id="33" w:name="_Hlk105508587"/>
+      <w:bookmarkStart w:id="34" w:name="_Hlk105508587"/>
       <w:r>
         <w:t>Introduction</w:t>
       </w:r>
@@ -2869,7 +2871,7 @@
         <w:t>s to provide understanding based on the feedback received from the test cases presented first-hand in the Test Plan document. Ongoing tests made on people with no prior knowledge of the application have generated data which is going to be summed up in the test report.</w:t>
       </w:r>
     </w:p>
-    <w:bookmarkEnd w:id="33"/>
+    <w:bookmarkEnd w:id="34"/>
     <w:p>
       <w:pPr>
         <w:rPr>
@@ -2886,7 +2888,7 @@
           <w:lang w:val="en-US"/>
         </w:rPr>
       </w:pPr>
-      <w:bookmarkStart w:id="34" w:name="_Toc105508361"/>
+      <w:bookmarkStart w:id="35" w:name="_Toc105508361"/>
       <w:r>
         <w:rPr>
           <w:lang w:val="en-US"/>
@@ -2899,7 +2901,7 @@
         </w:rPr>
         <w:t xml:space="preserve">: </w:t>
       </w:r>
-      <w:bookmarkEnd w:id="34"/>
+      <w:bookmarkEnd w:id="35"/>
       <w:r>
         <w:rPr>
           <w:lang w:val="en-US"/>
@@ -4168,6 +4170,74 @@
       <w:u w:val="single"/>
     </w:rPr>
   </w:style>
+  <w:style w:type="character" w:styleId="CommentReference">
+    <w:name w:val="annotation reference"/>
+    <w:basedOn w:val="DefaultParagraphFont"/>
+    <w:uiPriority w:val="99"/>
+    <w:semiHidden/>
+    <w:unhideWhenUsed/>
+    <w:rsid w:val="006F1DBF"/>
+    <w:rPr>
+      <w:sz w:val="16"/>
+      <w:szCs w:val="16"/>
+    </w:rPr>
+  </w:style>
+  <w:style w:type="paragraph" w:styleId="CommentText">
+    <w:name w:val="annotation text"/>
+    <w:basedOn w:val="Normal"/>
+    <w:link w:val="CommentTextChar"/>
+    <w:uiPriority w:val="99"/>
+    <w:semiHidden/>
+    <w:unhideWhenUsed/>
+    <w:rsid w:val="006F1DBF"/>
+    <w:pPr>
+      <w:spacing w:line="240" w:lineRule="auto"/>
+    </w:pPr>
+  </w:style>
+  <w:style w:type="character" w:customStyle="1" w:styleId="CommentTextChar">
+    <w:name w:val="Comment Text Char"/>
+    <w:basedOn w:val="DefaultParagraphFont"/>
+    <w:link w:val="CommentText"/>
+    <w:uiPriority w:val="99"/>
+    <w:semiHidden/>
+    <w:rsid w:val="006F1DBF"/>
+    <w:rPr>
+      <w:rFonts w:eastAsiaTheme="minorEastAsia"/>
+      <w:sz w:val="20"/>
+      <w:szCs w:val="20"/>
+      <w:lang w:val="bg-BG"/>
+    </w:rPr>
+  </w:style>
+  <w:style w:type="paragraph" w:styleId="CommentSubject">
+    <w:name w:val="annotation subject"/>
+    <w:basedOn w:val="CommentText"/>
+    <w:next w:val="CommentText"/>
+    <w:link w:val="CommentSubjectChar"/>
+    <w:uiPriority w:val="99"/>
+    <w:semiHidden/>
+    <w:unhideWhenUsed/>
+    <w:rsid w:val="006F1DBF"/>
+    <w:rPr>
+      <w:b/>
+      <w:bCs/>
+    </w:rPr>
+  </w:style>
+  <w:style w:type="character" w:customStyle="1" w:styleId="CommentSubjectChar">
+    <w:name w:val="Comment Subject Char"/>
+    <w:basedOn w:val="CommentTextChar"/>
+    <w:link w:val="CommentSubject"/>
+    <w:uiPriority w:val="99"/>
+    <w:semiHidden/>
+    <w:rsid w:val="006F1DBF"/>
+    <w:rPr>
+      <w:rFonts w:eastAsiaTheme="minorEastAsia"/>
+      <w:b/>
+      <w:bCs/>
+      <w:sz w:val="20"/>
+      <w:szCs w:val="20"/>
+      <w:lang w:val="bg-BG"/>
+    </w:rPr>
+  </w:style>
 </w:styles>
 </file>
 

</xml_diff>